<commit_message>
leetcode bst 2문제 커밋
</commit_message>
<xml_diff>
--- a/특정주제_정리한_word파일/spring관련정리.docx
+++ b/특정주제_정리한_word파일/spring관련정리.docx
@@ -83,7 +83,21 @@
         <w:rPr>
           <w:rFonts w:hint="eastAsia"/>
         </w:rPr>
-        <w:t>프로젝트 서버 포트 변경 하는 법</w:t>
+        <w:t xml:space="preserve">프로젝트 서버 포트 </w:t>
+      </w:r>
+      <w:proofErr w:type="gramStart"/>
+      <w:r>
+        <w:rPr>
+          <w:rFonts w:hint="eastAsia"/>
+        </w:rPr>
+        <w:t>변경 하는</w:t>
+      </w:r>
+      <w:proofErr w:type="gramEnd"/>
+      <w:r>
+        <w:rPr>
+          <w:rFonts w:hint="eastAsia"/>
+        </w:rPr>
+        <w:t xml:space="preserve"> 법</w:t>
       </w:r>
     </w:p>
     <w:p>
@@ -117,6 +131,7 @@
         <w:pStyle w:val="a3"/>
         <w:ind w:leftChars="0" w:left="760"/>
       </w:pPr>
+      <w:proofErr w:type="gramStart"/>
       <w:r>
         <w:rPr>
           <w:rFonts w:ascii="Arial" w:hAnsi="Arial" w:cs="Arial"/>
@@ -124,7 +139,17 @@
           <w:sz w:val="22"/>
           <w:shd w:val="clear" w:color="auto" w:fill="F6F6F6"/>
         </w:rPr>
-        <w:t xml:space="preserve">server.port = </w:t>
+        <w:t>server.port</w:t>
+      </w:r>
+      <w:proofErr w:type="gramEnd"/>
+      <w:r>
+        <w:rPr>
+          <w:rFonts w:ascii="Arial" w:hAnsi="Arial" w:cs="Arial"/>
+          <w:color w:val="000000"/>
+          <w:sz w:val="22"/>
+          <w:shd w:val="clear" w:color="auto" w:fill="F6F6F6"/>
+        </w:rPr>
+        <w:t xml:space="preserve"> = </w:t>
       </w:r>
       <w:r>
         <w:rPr>
@@ -783,7 +808,21 @@
         <w:rPr>
           <w:rFonts w:hint="eastAsia"/>
         </w:rPr>
-        <w:t>으로 하는 듯 하다.</w:t>
+        <w:t xml:space="preserve">으로 하는 </w:t>
+      </w:r>
+      <w:proofErr w:type="gramStart"/>
+      <w:r>
+        <w:rPr>
+          <w:rFonts w:hint="eastAsia"/>
+        </w:rPr>
+        <w:t>듯 하다</w:t>
+      </w:r>
+      <w:proofErr w:type="gramEnd"/>
+      <w:r>
+        <w:rPr>
+          <w:rFonts w:hint="eastAsia"/>
+        </w:rPr>
+        <w:t>.</w:t>
       </w:r>
     </w:p>
     <w:p>
@@ -945,7 +984,48 @@
       </w:r>
     </w:p>
     <w:p/>
-    <w:p/>
+    <w:p>
+      <w:r>
+        <w:rPr>
+          <w:noProof/>
+        </w:rPr>
+        <w:drawing>
+          <wp:inline distT="0" distB="0" distL="0" distR="0" wp14:anchorId="7CBB1BD5" wp14:editId="4D700EC0">
+            <wp:extent cx="5731510" cy="3178810"/>
+            <wp:effectExtent l="0" t="0" r="2540" b="2540"/>
+            <wp:docPr id="36" name="그림 36"/>
+            <wp:cNvGraphicFramePr>
+              <a:graphicFrameLocks xmlns:a="http://schemas.openxmlformats.org/drawingml/2006/main" noChangeAspect="1"/>
+            </wp:cNvGraphicFramePr>
+            <a:graphic xmlns:a="http://schemas.openxmlformats.org/drawingml/2006/main">
+              <a:graphicData uri="http://schemas.openxmlformats.org/drawingml/2006/picture">
+                <pic:pic xmlns:pic="http://schemas.openxmlformats.org/drawingml/2006/picture">
+                  <pic:nvPicPr>
+                    <pic:cNvPr id="1" name=""/>
+                    <pic:cNvPicPr/>
+                  </pic:nvPicPr>
+                  <pic:blipFill>
+                    <a:blip r:embed="rId17"/>
+                    <a:stretch>
+                      <a:fillRect/>
+                    </a:stretch>
+                  </pic:blipFill>
+                  <pic:spPr>
+                    <a:xfrm>
+                      <a:off x="0" y="0"/>
+                      <a:ext cx="5731510" cy="3178810"/>
+                    </a:xfrm>
+                    <a:prstGeom prst="rect">
+                      <a:avLst/>
+                    </a:prstGeom>
+                  </pic:spPr>
+                </pic:pic>
+              </a:graphicData>
+            </a:graphic>
+          </wp:inline>
+        </w:drawing>
+      </w:r>
+    </w:p>
     <w:p>
       <w:pPr>
         <w:pStyle w:val="1"/>
@@ -954,6 +1034,7 @@
         <w:rPr>
           <w:rFonts w:hint="eastAsia"/>
         </w:rPr>
+        <w:lastRenderedPageBreak/>
         <w:t>3</w:t>
       </w:r>
       <w:r>
@@ -1001,7 +1082,7 @@
                     <pic:cNvPicPr/>
                   </pic:nvPicPr>
                   <pic:blipFill>
-                    <a:blip r:embed="rId17"/>
+                    <a:blip r:embed="rId18"/>
                     <a:stretch>
                       <a:fillRect/>
                     </a:stretch>
@@ -1027,7 +1108,6 @@
         <w:rPr>
           <w:noProof/>
         </w:rPr>
-        <w:lastRenderedPageBreak/>
         <w:drawing>
           <wp:inline distT="0" distB="0" distL="0" distR="0" wp14:anchorId="4C0701E9" wp14:editId="2F48FEAF">
             <wp:extent cx="5731510" cy="2673350"/>
@@ -1044,7 +1124,7 @@
                     <pic:cNvPicPr/>
                   </pic:nvPicPr>
                   <pic:blipFill>
-                    <a:blip r:embed="rId18"/>
+                    <a:blip r:embed="rId19"/>
                     <a:stretch>
                       <a:fillRect/>
                     </a:stretch>
@@ -1071,6 +1151,7 @@
         <w:rPr>
           <w:noProof/>
         </w:rPr>
+        <w:lastRenderedPageBreak/>
         <w:drawing>
           <wp:inline distT="0" distB="0" distL="0" distR="0" wp14:anchorId="37391E41" wp14:editId="02F58E06">
             <wp:extent cx="5731510" cy="3242310"/>
@@ -1087,7 +1168,7 @@
                     <pic:cNvPicPr/>
                   </pic:nvPicPr>
                   <pic:blipFill>
-                    <a:blip r:embed="rId19"/>
+                    <a:blip r:embed="rId20"/>
                     <a:stretch>
                       <a:fillRect/>
                     </a:stretch>
@@ -1129,11 +1210,19 @@
       <w:r>
         <w:t xml:space="preserve">00 </w:t>
       </w:r>
-      <w:r>
-        <w:rPr>
-          <w:rFonts w:hint="eastAsia"/>
-        </w:rPr>
-        <w:t>번 째 유저</w:t>
+      <w:proofErr w:type="gramStart"/>
+      <w:r>
+        <w:rPr>
+          <w:rFonts w:hint="eastAsia"/>
+        </w:rPr>
+        <w:t>번 째</w:t>
+      </w:r>
+      <w:proofErr w:type="gramEnd"/>
+      <w:r>
+        <w:rPr>
+          <w:rFonts w:hint="eastAsia"/>
+        </w:rPr>
+        <w:t xml:space="preserve"> 유저</w:t>
       </w:r>
     </w:p>
     <w:p>
@@ -1141,7 +1230,6 @@
         <w:rPr>
           <w:noProof/>
         </w:rPr>
-        <w:lastRenderedPageBreak/>
         <w:drawing>
           <wp:inline distT="0" distB="0" distL="0" distR="0" wp14:anchorId="3944F570" wp14:editId="26E6E1EC">
             <wp:extent cx="5731510" cy="3133090"/>
@@ -1158,7 +1246,7 @@
                     <pic:cNvPicPr/>
                   </pic:nvPicPr>
                   <pic:blipFill>
-                    <a:blip r:embed="rId20"/>
+                    <a:blip r:embed="rId21"/>
                     <a:stretch>
                       <a:fillRect/>
                     </a:stretch>
@@ -1185,6 +1273,7 @@
         <w:rPr>
           <w:noProof/>
         </w:rPr>
+        <w:lastRenderedPageBreak/>
         <w:drawing>
           <wp:inline distT="0" distB="0" distL="0" distR="0" wp14:anchorId="73544629" wp14:editId="2E29FCDC">
             <wp:extent cx="5731510" cy="2828925"/>
@@ -1201,7 +1290,7 @@
                     <pic:cNvPicPr/>
                   </pic:nvPicPr>
                   <pic:blipFill>
-                    <a:blip r:embed="rId21"/>
+                    <a:blip r:embed="rId22"/>
                     <a:stretch>
                       <a:fillRect/>
                     </a:stretch>
@@ -1243,7 +1332,7 @@
                     <pic:cNvPicPr/>
                   </pic:nvPicPr>
                   <pic:blipFill>
-                    <a:blip r:embed="rId22"/>
+                    <a:blip r:embed="rId23"/>
                     <a:stretch>
                       <a:fillRect/>
                     </a:stretch>
@@ -1270,7 +1359,6 @@
         <w:pStyle w:val="2"/>
       </w:pPr>
       <w:r>
-        <w:lastRenderedPageBreak/>
         <w:t xml:space="preserve">Uri </w:t>
       </w:r>
       <w:r>
@@ -1301,7 +1389,7 @@
                     <pic:cNvPicPr/>
                   </pic:nvPicPr>
                   <pic:blipFill>
-                    <a:blip r:embed="rId23"/>
+                    <a:blip r:embed="rId24"/>
                     <a:stretch>
                       <a:fillRect/>
                     </a:stretch>
@@ -1327,6 +1415,7 @@
         <w:rPr>
           <w:noProof/>
         </w:rPr>
+        <w:lastRenderedPageBreak/>
         <w:drawing>
           <wp:inline distT="0" distB="0" distL="0" distR="0" wp14:anchorId="39358792" wp14:editId="185B07DB">
             <wp:extent cx="5731510" cy="4021455"/>
@@ -1343,7 +1432,7 @@
                     <pic:cNvPicPr/>
                   </pic:nvPicPr>
                   <pic:blipFill>
-                    <a:blip r:embed="rId24"/>
+                    <a:blip r:embed="rId25"/>
                     <a:stretch>
                       <a:fillRect/>
                     </a:stretch>
@@ -1370,7 +1459,6 @@
         <w:rPr>
           <w:noProof/>
         </w:rPr>
-        <w:lastRenderedPageBreak/>
         <w:drawing>
           <wp:inline distT="0" distB="0" distL="0" distR="0" wp14:anchorId="5EA5E214" wp14:editId="75695DBE">
             <wp:extent cx="5731510" cy="3439160"/>
@@ -1387,7 +1475,7 @@
                     <pic:cNvPicPr/>
                   </pic:nvPicPr>
                   <pic:blipFill>
-                    <a:blip r:embed="rId25"/>
+                    <a:blip r:embed="rId26"/>
                     <a:stretch>
                       <a:fillRect/>
                     </a:stretch>
@@ -1415,6 +1503,7 @@
         <w:rPr>
           <w:noProof/>
         </w:rPr>
+        <w:lastRenderedPageBreak/>
         <w:drawing>
           <wp:inline distT="0" distB="0" distL="0" distR="0" wp14:anchorId="2A912B26" wp14:editId="0D92E631">
             <wp:extent cx="5731510" cy="3326130"/>
@@ -1431,7 +1520,7 @@
                     <pic:cNvPicPr/>
                   </pic:nvPicPr>
                   <pic:blipFill>
-                    <a:blip r:embed="rId26"/>
+                    <a:blip r:embed="rId27"/>
                     <a:stretch>
                       <a:fillRect/>
                     </a:stretch>
@@ -1457,7 +1546,6 @@
         <w:rPr>
           <w:noProof/>
         </w:rPr>
-        <w:lastRenderedPageBreak/>
         <w:drawing>
           <wp:inline distT="0" distB="0" distL="0" distR="0" wp14:anchorId="4C06F500" wp14:editId="0DC15170">
             <wp:extent cx="5731510" cy="3265805"/>
@@ -1474,7 +1562,7 @@
                     <pic:cNvPicPr/>
                   </pic:nvPicPr>
                   <pic:blipFill>
-                    <a:blip r:embed="rId27"/>
+                    <a:blip r:embed="rId28"/>
                     <a:stretch>
                       <a:fillRect/>
                     </a:stretch>
@@ -1500,6 +1588,7 @@
         <w:rPr>
           <w:noProof/>
         </w:rPr>
+        <w:lastRenderedPageBreak/>
         <w:drawing>
           <wp:inline distT="0" distB="0" distL="0" distR="0" wp14:anchorId="4027DF02" wp14:editId="54A325BE">
             <wp:extent cx="4981575" cy="2695575"/>
@@ -1516,7 +1605,7 @@
                     <pic:cNvPicPr/>
                   </pic:nvPicPr>
                   <pic:blipFill>
-                    <a:blip r:embed="rId28"/>
+                    <a:blip r:embed="rId29"/>
                     <a:stretch>
                       <a:fillRect/>
                     </a:stretch>
@@ -1546,7 +1635,6 @@
         <w:rPr>
           <w:rFonts w:hint="eastAsia"/>
         </w:rPr>
-        <w:lastRenderedPageBreak/>
         <w:t>H</w:t>
       </w:r>
       <w:r>
@@ -1574,7 +1662,7 @@
                     <pic:cNvPicPr/>
                   </pic:nvPicPr>
                   <pic:blipFill>
-                    <a:blip r:embed="rId29"/>
+                    <a:blip r:embed="rId30"/>
                     <a:stretch>
                       <a:fillRect/>
                     </a:stretch>
@@ -1600,6 +1688,7 @@
         <w:rPr>
           <w:noProof/>
         </w:rPr>
+        <w:lastRenderedPageBreak/>
         <w:drawing>
           <wp:inline distT="0" distB="0" distL="0" distR="0" wp14:anchorId="344D21FC" wp14:editId="15D2371D">
             <wp:extent cx="5731510" cy="3270250"/>
@@ -1616,7 +1705,7 @@
                     <pic:cNvPicPr/>
                   </pic:nvPicPr>
                   <pic:blipFill>
-                    <a:blip r:embed="rId30"/>
+                    <a:blip r:embed="rId31"/>
                     <a:stretch>
                       <a:fillRect/>
                     </a:stretch>
@@ -1638,6 +1727,7 @@
       </w:r>
     </w:p>
     <w:p>
+      <w:proofErr w:type="gramStart"/>
       <w:r>
         <w:rPr>
           <w:rFonts w:hint="eastAsia"/>
@@ -1645,7 +1735,11 @@
         <w:t xml:space="preserve">멱등성 </w:t>
       </w:r>
       <w:r>
-        <w:t xml:space="preserve">: </w:t>
+        <w:t>:</w:t>
+      </w:r>
+      <w:proofErr w:type="gramEnd"/>
+      <w:r>
+        <w:t xml:space="preserve"> </w:t>
       </w:r>
       <w:r>
         <w:rPr>
@@ -1671,7 +1765,6 @@
         <w:rPr>
           <w:noProof/>
         </w:rPr>
-        <w:lastRenderedPageBreak/>
         <w:drawing>
           <wp:inline distT="0" distB="0" distL="0" distR="0" wp14:anchorId="038E320E" wp14:editId="06DD8E2F">
             <wp:extent cx="5731510" cy="1956435"/>
@@ -1688,7 +1781,7 @@
                     <pic:cNvPicPr/>
                   </pic:nvPicPr>
                   <pic:blipFill>
-                    <a:blip r:embed="rId31"/>
+                    <a:blip r:embed="rId32"/>
                     <a:stretch>
                       <a:fillRect/>
                     </a:stretch>
@@ -1715,6 +1808,7 @@
         <w:rPr>
           <w:noProof/>
         </w:rPr>
+        <w:lastRenderedPageBreak/>
         <w:drawing>
           <wp:inline distT="0" distB="0" distL="0" distR="0" wp14:anchorId="4E4D054A" wp14:editId="7BD0C8C3">
             <wp:extent cx="4467225" cy="3400425"/>
@@ -1731,7 +1825,7 @@
                     <pic:cNvPicPr/>
                   </pic:nvPicPr>
                   <pic:blipFill>
-                    <a:blip r:embed="rId32"/>
+                    <a:blip r:embed="rId33"/>
                     <a:stretch>
                       <a:fillRect/>
                     </a:stretch>
@@ -1761,7 +1855,6 @@
         <w:rPr>
           <w:rFonts w:hint="eastAsia"/>
         </w:rPr>
-        <w:lastRenderedPageBreak/>
         <w:t>스프링 부트 시작하기</w:t>
       </w:r>
     </w:p>
@@ -1807,7 +1900,7 @@
                     <pic:cNvPicPr/>
                   </pic:nvPicPr>
                   <pic:blipFill>
-                    <a:blip r:embed="rId33"/>
+                    <a:blip r:embed="rId34"/>
                     <a:stretch>
                       <a:fillRect/>
                     </a:stretch>
@@ -1833,7 +1926,21 @@
         <w:rPr>
           <w:rFonts w:hint="eastAsia"/>
         </w:rPr>
-        <w:t>저 프로그램 추가해서 테스트 하는데 사용</w:t>
+        <w:t xml:space="preserve">저 프로그램 추가해서 </w:t>
+      </w:r>
+      <w:proofErr w:type="gramStart"/>
+      <w:r>
+        <w:rPr>
+          <w:rFonts w:hint="eastAsia"/>
+        </w:rPr>
+        <w:t>테스트 하는데</w:t>
+      </w:r>
+      <w:proofErr w:type="gramEnd"/>
+      <w:r>
+        <w:rPr>
+          <w:rFonts w:hint="eastAsia"/>
+        </w:rPr>
+        <w:t xml:space="preserve"> 사용</w:t>
       </w:r>
     </w:p>
     <w:p/>
@@ -1846,6 +1953,7 @@
         <w:rPr>
           <w:rFonts w:hint="eastAsia"/>
         </w:rPr>
+        <w:lastRenderedPageBreak/>
         <w:t>G</w:t>
       </w:r>
       <w:r>
@@ -1877,7 +1985,6 @@
         <w:rPr>
           <w:noProof/>
         </w:rPr>
-        <w:lastRenderedPageBreak/>
         <w:drawing>
           <wp:inline distT="0" distB="0" distL="0" distR="0" wp14:anchorId="0609C18A" wp14:editId="3F527CE3">
             <wp:extent cx="3705225" cy="3857625"/>
@@ -1894,7 +2001,7 @@
                     <pic:cNvPicPr/>
                   </pic:nvPicPr>
                   <pic:blipFill>
-                    <a:blip r:embed="rId34"/>
+                    <a:blip r:embed="rId35"/>
                     <a:stretch>
                       <a:fillRect/>
                     </a:stretch>
@@ -1934,7 +2041,7 @@
                     <pic:cNvPicPr/>
                   </pic:nvPicPr>
                   <pic:blipFill>
-                    <a:blip r:embed="rId35"/>
+                    <a:blip r:embed="rId36"/>
                     <a:stretch>
                       <a:fillRect/>
                     </a:stretch>
@@ -1963,7 +2070,6 @@
         <w:rPr>
           <w:noProof/>
         </w:rPr>
-        <w:lastRenderedPageBreak/>
         <w:drawing>
           <wp:inline distT="0" distB="0" distL="0" distR="0" wp14:anchorId="0B6B5552" wp14:editId="20123623">
             <wp:extent cx="5731510" cy="2258060"/>
@@ -1980,7 +2086,7 @@
                     <pic:cNvPicPr/>
                   </pic:nvPicPr>
                   <pic:blipFill>
-                    <a:blip r:embed="rId36"/>
+                    <a:blip r:embed="rId37"/>
                     <a:stretch>
                       <a:fillRect/>
                     </a:stretch>
@@ -2052,7 +2158,7 @@
                     <pic:cNvPicPr/>
                   </pic:nvPicPr>
                   <pic:blipFill>
-                    <a:blip r:embed="rId37"/>
+                    <a:blip r:embed="rId38"/>
                     <a:stretch>
                       <a:fillRect/>
                     </a:stretch>
@@ -2100,6 +2206,7 @@
     </w:p>
     <w:p>
       <w:r>
+        <w:lastRenderedPageBreak/>
         <w:t xml:space="preserve">  "name":"user01",</w:t>
       </w:r>
     </w:p>
@@ -2110,13 +2217,28 @@
     </w:p>
     <w:p>
       <w:r>
-        <w:lastRenderedPageBreak/>
-        <w:t xml:space="preserve">  "car_list":[{"name":"쏘나타",</w:t>
-      </w:r>
-    </w:p>
-    <w:p>
-      <w:r>
-        <w:t xml:space="preserve">              "car_number":"1111"</w:t>
+        <w:t xml:space="preserve">  "car_list</w:t>
+      </w:r>
+      <w:proofErr w:type="gramStart"/>
+      <w:r>
+        <w:t>":[</w:t>
+      </w:r>
+      <w:proofErr w:type="gramEnd"/>
+      <w:r>
+        <w:t>{"name":"쏘나타",</w:t>
+      </w:r>
+    </w:p>
+    <w:p>
+      <w:r>
+        <w:t xml:space="preserve">              "</w:t>
+      </w:r>
+      <w:proofErr w:type="gramStart"/>
+      <w:r>
+        <w:t>car</w:t>
+      </w:r>
+      <w:proofErr w:type="gramEnd"/>
+      <w:r>
+        <w:t>_number":"1111"</w:t>
       </w:r>
     </w:p>
     <w:p>
@@ -2131,7 +2253,15 @@
     </w:p>
     <w:p>
       <w:r>
-        <w:t xml:space="preserve">              "car_number":"121"</w:t>
+        <w:t xml:space="preserve">              "</w:t>
+      </w:r>
+      <w:proofErr w:type="gramStart"/>
+      <w:r>
+        <w:t>car</w:t>
+      </w:r>
+      <w:proofErr w:type="gramEnd"/>
+      <w:r>
+        <w:t>_number":"121"</w:t>
       </w:r>
     </w:p>
     <w:p>
@@ -2170,7 +2300,7 @@
                     <pic:cNvPicPr/>
                   </pic:nvPicPr>
                   <pic:blipFill>
-                    <a:blip r:embed="rId38"/>
+                    <a:blip r:embed="rId39"/>
                     <a:stretch>
                       <a:fillRect/>
                     </a:stretch>
@@ -2198,6 +2328,7 @@
         <w:ind w:left="1000" w:hanging="400"/>
       </w:pPr>
       <w:r>
+        <w:lastRenderedPageBreak/>
         <w:t>Delete api</w:t>
       </w:r>
     </w:p>
@@ -2222,7 +2353,7 @@
                     <pic:cNvPicPr/>
                   </pic:nvPicPr>
                   <pic:blipFill>
-                    <a:blip r:embed="rId39"/>
+                    <a:blip r:embed="rId40"/>
                     <a:stretch>
                       <a:fillRect/>
                     </a:stretch>
@@ -2253,7 +2384,6 @@
         <w:rPr>
           <w:rFonts w:hint="eastAsia"/>
         </w:rPr>
-        <w:lastRenderedPageBreak/>
         <w:t>R</w:t>
       </w:r>
       <w:r>
@@ -2318,7 +2448,15 @@
         <w:t>생성하는</w:t>
       </w:r>
       <w:r>
-        <w:t xml:space="preserve"> 동작 순서 : req -&gt; object mapper -&gt; object -&gt; method -&gt; object -&gt; objectmapper -&gt; json -&gt; response</w:t>
+        <w:t xml:space="preserve"> 동작 </w:t>
+      </w:r>
+      <w:proofErr w:type="gramStart"/>
+      <w:r>
+        <w:t>순서 :</w:t>
+      </w:r>
+      <w:proofErr w:type="gramEnd"/>
+      <w:r>
+        <w:t xml:space="preserve"> req -&gt; object mapper -&gt; object -&gt; method -&gt; object -&gt; objectmapper -&gt; json -&gt; response</w:t>
       </w:r>
     </w:p>
     <w:p/>
@@ -3049,6 +3187,17 @@
           <w:szCs w:val="20"/>
         </w:rPr>
         <w:br/>
+      </w:r>
+      <w:r>
+        <w:rPr>
+          <w:rFonts w:ascii="Courier New" w:hAnsi="Courier New" w:cs="Courier New"/>
+          <w:i/>
+          <w:iCs/>
+          <w:color w:val="8C8C8C"/>
+          <w:sz w:val="20"/>
+          <w:szCs w:val="20"/>
+        </w:rPr>
+        <w:lastRenderedPageBreak/>
         <w:t xml:space="preserve">      // object mapper</w:t>
       </w:r>
       <w:r>
@@ -3428,7 +3577,6 @@
         <w:rPr>
           <w:rFonts w:hint="eastAsia"/>
         </w:rPr>
-        <w:lastRenderedPageBreak/>
         <w:t>스프링의 핵심</w:t>
       </w:r>
     </w:p>
@@ -3453,7 +3601,7 @@
                     <pic:cNvPicPr/>
                   </pic:nvPicPr>
                   <pic:blipFill>
-                    <a:blip r:embed="rId40"/>
+                    <a:blip r:embed="rId41"/>
                     <a:stretch>
                       <a:fillRect/>
                     </a:stretch>
@@ -3479,7 +3627,15 @@
         <w:pStyle w:val="2"/>
       </w:pPr>
       <w:r>
-        <w:t>IOC, DI(1)</w:t>
+        <w:t xml:space="preserve">IOC, </w:t>
+      </w:r>
+      <w:proofErr w:type="gramStart"/>
+      <w:r>
+        <w:t>DI(</w:t>
+      </w:r>
+      <w:proofErr w:type="gramEnd"/>
+      <w:r>
+        <w:t>1)</w:t>
       </w:r>
     </w:p>
     <w:p>
@@ -3503,7 +3659,7 @@
                     <pic:cNvPicPr/>
                   </pic:nvPicPr>
                   <pic:blipFill>
-                    <a:blip r:embed="rId41"/>
+                    <a:blip r:embed="rId42"/>
                     <a:stretch>
                       <a:fillRect/>
                     </a:stretch>
@@ -3538,15 +3694,17 @@
         <w:rPr>
           <w:rFonts w:hint="eastAsia"/>
         </w:rPr>
-        <w:t>개념은 내가 객체를 관리하는 것이 아니라 스프링 컨테이너가 객체의 생명주기를 관리해 주는 것</w:t>
-      </w:r>
-    </w:p>
-    <w:p>
-      <w:pPr>
-        <w:rPr>
-          <w:rFonts w:hint="eastAsia"/>
-        </w:rPr>
-      </w:pPr>
+        <w:t>개념은 내가 객체를 관리하는 것이 아니라 스프링 컨테이너가 객체의 생명주기를 관리해 주</w:t>
+      </w:r>
+      <w:r>
+        <w:rPr>
+          <w:rFonts w:hint="eastAsia"/>
+        </w:rPr>
+        <w:lastRenderedPageBreak/>
+        <w:t>는 것</w:t>
+      </w:r>
+    </w:p>
+    <w:p>
       <w:r>
         <w:rPr>
           <w:noProof/>
@@ -3555,7 +3713,7 @@
           <wp:inline distT="0" distB="0" distL="0" distR="0" wp14:anchorId="6D172829" wp14:editId="49B325A7">
             <wp:extent cx="5731510" cy="2117090"/>
             <wp:effectExtent l="0" t="0" r="2540" b="0"/>
-            <wp:docPr id="35" name="그림 35"/>
+            <wp:docPr id="35" name="그림 35" descr="텍스트이(가) 표시된 사진&#10;&#10;자동 생성된 설명"/>
             <wp:cNvGraphicFramePr>
               <a:graphicFrameLocks xmlns:a="http://schemas.openxmlformats.org/drawingml/2006/main" noChangeAspect="1"/>
             </wp:cNvGraphicFramePr>
@@ -3563,11 +3721,11 @@
               <a:graphicData uri="http://schemas.openxmlformats.org/drawingml/2006/picture">
                 <pic:pic xmlns:pic="http://schemas.openxmlformats.org/drawingml/2006/picture">
                   <pic:nvPicPr>
-                    <pic:cNvPr id="1" name=""/>
+                    <pic:cNvPr id="35" name="그림 35" descr="텍스트이(가) 표시된 사진&#10;&#10;자동 생성된 설명"/>
                     <pic:cNvPicPr/>
                   </pic:nvPicPr>
                   <pic:blipFill>
-                    <a:blip r:embed="rId42"/>
+                    <a:blip r:embed="rId43"/>
                     <a:stretch>
                       <a:fillRect/>
                     </a:stretch>
@@ -3588,6 +3746,7 @@
         </w:drawing>
       </w:r>
     </w:p>
+    <w:p/>
     <w:sectPr>
       <w:pgSz w:w="11906" w:h="16838"/>
       <w:pgMar w:top="1701" w:right="1440" w:bottom="1440" w:left="1440" w:header="851" w:footer="992" w:gutter="0"/>

</xml_diff>